<commit_message>
Updated with FOTA-5 Release :373 Build Images URL
</commit_message>
<xml_diff>
--- a/Flashing/flashing_procedure.docx
+++ b/Flashing/flashing_procedure.docx
@@ -1,6 +1,6 @@
 
 <file path=word/document.xml><?xml version="1.0" encoding="utf-8"?>
-<w:document xmlns:ve="http://schemas.openxmlformats.org/markup-compatibility/2006" xmlns:o="urn:schemas-microsoft-com:office:office" xmlns:r="http://schemas.openxmlformats.org/officeDocument/2006/relationships" xmlns:m="http://schemas.openxmlformats.org/officeDocument/2006/math" xmlns:v="urn:schemas-microsoft-com:vml" xmlns:wp="http://schemas.openxmlformats.org/drawingml/2006/wordprocessingDrawing" xmlns:w10="urn:schemas-microsoft-com:office:word" xmlns:w="http://schemas.openxmlformats.org/wordprocessingml/2006/main" xmlns:wne="http://schemas.microsoft.com/office/word/2006/wordml">
+<w:document xmlns:wpc="http://schemas.microsoft.com/office/word/2010/wordprocessingCanvas" xmlns:mc="http://schemas.openxmlformats.org/markup-compatibility/2006" xmlns:o="urn:schemas-microsoft-com:office:office" xmlns:r="http://schemas.openxmlformats.org/officeDocument/2006/relationships" xmlns:m="http://schemas.openxmlformats.org/officeDocument/2006/math" xmlns:v="urn:schemas-microsoft-com:vml" xmlns:wp14="http://schemas.microsoft.com/office/word/2010/wordprocessingDrawing" xmlns:wp="http://schemas.openxmlformats.org/drawingml/2006/wordprocessingDrawing" xmlns:w10="urn:schemas-microsoft-com:office:word" xmlns:w="http://schemas.openxmlformats.org/wordprocessingml/2006/main" xmlns:w14="http://schemas.microsoft.com/office/word/2010/wordml" xmlns:w15="http://schemas.microsoft.com/office/word/2012/wordml" xmlns:wpg="http://schemas.microsoft.com/office/word/2010/wordprocessingGroup" xmlns:wpi="http://schemas.microsoft.com/office/word/2010/wordprocessingInk" xmlns:wne="http://schemas.microsoft.com/office/word/2006/wordml" xmlns:wps="http://schemas.microsoft.com/office/word/2010/wordprocessingShape" mc:Ignorable="w14 w15 wp14">
   <w:body>
     <w:p>
       <w:pPr>
@@ -12,7 +12,6 @@
           <w:b/>
           <w:sz w:val="21"/>
           <w:szCs w:val="21"/>
-          <w:lang/>
         </w:rPr>
         <w:t>Manual of QPST Download Tool</w:t>
       </w:r>
@@ -27,7 +26,6 @@
           <w:rFonts w:ascii="Times New Roman" w:eastAsia="SimSun" w:hAnsi="Times New Roman" w:cs="Times New Roman"/>
           <w:sz w:val="21"/>
           <w:szCs w:val="21"/>
-          <w:lang/>
         </w:rPr>
       </w:pPr>
       <w:r>
@@ -35,7 +33,6 @@
           <w:rFonts w:ascii="Times New Roman" w:eastAsia="SimSun" w:hAnsi="Times New Roman" w:cs="Times New Roman"/>
           <w:sz w:val="21"/>
           <w:szCs w:val="21"/>
-          <w:lang/>
         </w:rPr>
         <w:t xml:space="preserve">download the </w:t>
       </w:r>
@@ -45,7 +42,6 @@
           <w:b/>
           <w:sz w:val="21"/>
           <w:szCs w:val="21"/>
-          <w:lang/>
         </w:rPr>
         <w:t>QPST tools</w:t>
       </w:r>
@@ -54,7 +50,6 @@
           <w:rFonts w:ascii="Times New Roman" w:eastAsia="SimSun" w:hAnsi="Times New Roman" w:cs="Times New Roman"/>
           <w:sz w:val="21"/>
           <w:szCs w:val="21"/>
-          <w:lang/>
         </w:rPr>
         <w:t xml:space="preserve"> from “tools.tar.bz2” and install it</w:t>
       </w:r>
@@ -73,24 +68,28 @@
           <w:rFonts w:ascii="Times New Roman" w:eastAsia="SimSun" w:hAnsi="Times New Roman" w:cs="Times New Roman"/>
           <w:sz w:val="21"/>
           <w:szCs w:val="21"/>
-          <w:lang/>
         </w:rPr>
         <w:t>2. Download the FOTA Build Images from below links</w:t>
       </w:r>
     </w:p>
     <w:p>
+      <w:pPr>
+        <w:rPr>
+          <w:rStyle w:val="FollowedHyperlink"/>
+          <w:rFonts w:ascii="Times New Roman" w:eastAsia="SimSun" w:hAnsi="Times New Roman" w:cs="Times New Roman"/>
+          <w:sz w:val="21"/>
+          <w:szCs w:val="21"/>
+        </w:rPr>
+      </w:pPr>
       <w:hyperlink r:id="rId6">
         <w:r>
           <w:rPr>
-            <w:rStyle w:val="VisitedInternetLink"/>
+            <w:rStyle w:val="FollowedHyperlink"/>
+            <w:rFonts w:ascii="Times New Roman" w:eastAsia="SimSun" w:hAnsi="Times New Roman" w:cs="Times New Roman"/>
+            <w:sz w:val="21"/>
+            <w:szCs w:val="21"/>
           </w:rPr>
-          <w:t xml:space="preserve">FOTA-1-Build </w:t>
-        </w:r>
-        <w:r>
-          <w:rPr>
-            <w:rStyle w:val="VisitedInternetLink"/>
-          </w:rPr>
-          <w:t>images</w:t>
+          <w:t>FOTA-1-Build images</w:t>
         </w:r>
       </w:hyperlink>
     </w:p>
@@ -102,7 +101,6 @@
             <w:rFonts w:ascii="Times New Roman" w:eastAsia="SimSun" w:hAnsi="Times New Roman" w:cs="Times New Roman"/>
             <w:sz w:val="21"/>
             <w:szCs w:val="21"/>
-            <w:lang/>
           </w:rPr>
           <w:t>FOTA-2-Build images</w:t>
         </w:r>
@@ -116,25 +114,22 @@
             <w:rFonts w:ascii="Times New Roman" w:eastAsia="SimSun" w:hAnsi="Times New Roman" w:cs="Times New Roman"/>
             <w:sz w:val="21"/>
             <w:szCs w:val="21"/>
-            <w:lang/>
           </w:rPr>
-          <w:t xml:space="preserve">FOTA-3-Build </w:t>
-        </w:r>
-        <w:bookmarkStart w:id="0" w:name="_GoBack"/>
-        <w:bookmarkEnd w:id="0"/>
-        <w:r>
-          <w:rPr>
-            <w:rStyle w:val="FollowedHyperlink"/>
-            <w:rFonts w:ascii="Times New Roman" w:eastAsia="SimSun" w:hAnsi="Times New Roman" w:cs="Times New Roman"/>
-            <w:sz w:val="21"/>
-            <w:szCs w:val="21"/>
-            <w:lang/>
-          </w:rPr>
-          <w:t>images</w:t>
+          <w:t>FOTA-3-Build images</w:t>
         </w:r>
       </w:hyperlink>
-    </w:p>
-    <w:p>
+      <w:bookmarkStart w:id="0" w:name="_GoBack"/>
+      <w:bookmarkEnd w:id="0"/>
+    </w:p>
+    <w:p>
+      <w:pPr>
+        <w:rPr>
+          <w:rStyle w:val="FollowedHyperlink"/>
+          <w:rFonts w:ascii="Times New Roman" w:eastAsia="SimSun" w:hAnsi="Times New Roman" w:cs="Times New Roman"/>
+          <w:sz w:val="21"/>
+          <w:szCs w:val="21"/>
+        </w:rPr>
+      </w:pPr>
       <w:hyperlink r:id="rId9">
         <w:r>
           <w:rPr>
@@ -142,33 +137,133 @@
             <w:rFonts w:ascii="Times New Roman" w:eastAsia="SimSun" w:hAnsi="Times New Roman" w:cs="Times New Roman"/>
             <w:sz w:val="21"/>
             <w:szCs w:val="21"/>
-            <w:lang/>
           </w:rPr>
-          <w:t>FOTA-4-Build</w:t>
-        </w:r>
-        <w:r>
-          <w:rPr>
-            <w:rStyle w:val="FollowedHyperlink"/>
-            <w:rFonts w:ascii="Times New Roman" w:eastAsia="SimSun" w:hAnsi="Times New Roman" w:cs="Times New Roman"/>
-            <w:sz w:val="21"/>
-            <w:szCs w:val="21"/>
-            <w:lang/>
-          </w:rPr>
-          <w:t xml:space="preserve"> </w:t>
-        </w:r>
-        <w:r>
-          <w:rPr>
-            <w:rStyle w:val="FollowedHyperlink"/>
-            <w:rFonts w:ascii="Times New Roman" w:eastAsia="SimSun" w:hAnsi="Times New Roman" w:cs="Times New Roman"/>
-            <w:sz w:val="21"/>
-            <w:szCs w:val="21"/>
-            <w:lang/>
-          </w:rPr>
-          <w:t>images</w:t>
+          <w:t>FOTA-4-Build images</w:t>
         </w:r>
       </w:hyperlink>
     </w:p>
-    <w:p/>
+    <w:p>
+      <w:pPr>
+        <w:rPr>
+          <w:rStyle w:val="FollowedHyperlink"/>
+          <w:rFonts w:ascii="Times New Roman" w:eastAsia="SimSun" w:hAnsi="Times New Roman" w:cs="Times New Roman"/>
+          <w:sz w:val="21"/>
+          <w:szCs w:val="21"/>
+        </w:rPr>
+      </w:pPr>
+      <w:r>
+        <w:rPr>
+          <w:rStyle w:val="FollowedHyperlink"/>
+          <w:rFonts w:ascii="Times New Roman" w:eastAsia="SimSun" w:hAnsi="Times New Roman" w:cs="Times New Roman"/>
+          <w:sz w:val="21"/>
+          <w:szCs w:val="21"/>
+        </w:rPr>
+        <w:fldChar w:fldCharType="begin"/>
+      </w:r>
+      <w:r>
+        <w:rPr>
+          <w:rStyle w:val="FollowedHyperlink"/>
+          <w:rFonts w:ascii="Times New Roman" w:eastAsia="SimSun" w:hAnsi="Times New Roman" w:cs="Times New Roman"/>
+          <w:sz w:val="21"/>
+          <w:szCs w:val="21"/>
+        </w:rPr>
+        <w:instrText xml:space="preserve"> HYPERLINK "https://smartron.cloud/rJjoDexlM" </w:instrText>
+      </w:r>
+      <w:r>
+        <w:rPr>
+          <w:rStyle w:val="FollowedHyperlink"/>
+          <w:rFonts w:ascii="Times New Roman" w:eastAsia="SimSun" w:hAnsi="Times New Roman" w:cs="Times New Roman"/>
+          <w:sz w:val="21"/>
+          <w:szCs w:val="21"/>
+        </w:rPr>
+      </w:r>
+      <w:r>
+        <w:rPr>
+          <w:rStyle w:val="FollowedHyperlink"/>
+          <w:rFonts w:ascii="Times New Roman" w:eastAsia="SimSun" w:hAnsi="Times New Roman" w:cs="Times New Roman"/>
+          <w:sz w:val="21"/>
+          <w:szCs w:val="21"/>
+        </w:rPr>
+        <w:fldChar w:fldCharType="separate"/>
+      </w:r>
+      <w:r>
+        <w:rPr>
+          <w:rStyle w:val="FollowedHyperlink"/>
+          <w:rFonts w:ascii="Times New Roman" w:eastAsia="SimSun" w:hAnsi="Times New Roman" w:cs="Times New Roman"/>
+          <w:sz w:val="21"/>
+          <w:szCs w:val="21"/>
+        </w:rPr>
+        <w:t>FOTA-5-B</w:t>
+      </w:r>
+      <w:r>
+        <w:rPr>
+          <w:rStyle w:val="FollowedHyperlink"/>
+          <w:rFonts w:ascii="Times New Roman" w:eastAsia="SimSun" w:hAnsi="Times New Roman" w:cs="Times New Roman"/>
+          <w:sz w:val="21"/>
+          <w:szCs w:val="21"/>
+        </w:rPr>
+        <w:t>u</w:t>
+      </w:r>
+      <w:r>
+        <w:rPr>
+          <w:rStyle w:val="FollowedHyperlink"/>
+          <w:rFonts w:ascii="Times New Roman" w:eastAsia="SimSun" w:hAnsi="Times New Roman" w:cs="Times New Roman"/>
+          <w:sz w:val="21"/>
+          <w:szCs w:val="21"/>
+        </w:rPr>
+        <w:t>ild ima</w:t>
+      </w:r>
+      <w:r>
+        <w:rPr>
+          <w:rStyle w:val="FollowedHyperlink"/>
+          <w:rFonts w:ascii="Times New Roman" w:eastAsia="SimSun" w:hAnsi="Times New Roman" w:cs="Times New Roman"/>
+          <w:sz w:val="21"/>
+          <w:szCs w:val="21"/>
+        </w:rPr>
+        <w:t>g</w:t>
+      </w:r>
+      <w:r>
+        <w:rPr>
+          <w:rStyle w:val="FollowedHyperlink"/>
+          <w:rFonts w:ascii="Times New Roman" w:eastAsia="SimSun" w:hAnsi="Times New Roman" w:cs="Times New Roman"/>
+          <w:sz w:val="21"/>
+          <w:szCs w:val="21"/>
+        </w:rPr>
+        <w:t>es</w:t>
+      </w:r>
+    </w:p>
+    <w:p>
+      <w:pPr>
+        <w:rPr>
+          <w:sz w:val="21"/>
+          <w:szCs w:val="21"/>
+        </w:rPr>
+      </w:pPr>
+      <w:r>
+        <w:rPr>
+          <w:rStyle w:val="FollowedHyperlink"/>
+          <w:rFonts w:ascii="Times New Roman" w:eastAsia="SimSun" w:hAnsi="Times New Roman" w:cs="Times New Roman"/>
+          <w:sz w:val="21"/>
+          <w:szCs w:val="21"/>
+        </w:rPr>
+        <w:fldChar w:fldCharType="end"/>
+      </w:r>
+      <w:r>
+        <w:rPr>
+          <w:sz w:val="21"/>
+          <w:szCs w:val="21"/>
+        </w:rPr>
+        <w:t xml:space="preserve">Open QFIL from Start Menu like this: </w:t>
+      </w:r>
+      <w:r>
+        <w:rPr>
+          <w:b/>
+          <w:sz w:val="21"/>
+          <w:szCs w:val="21"/>
+        </w:rPr>
+        <w:t>Start-&gt; QPST -&gt; QFIL.</w:t>
+      </w:r>
+    </w:p>
     <w:p>
       <w:pPr>
         <w:pStyle w:val="NormalWeb"/>
@@ -176,33 +271,15 @@
         <w:rPr>
           <w:sz w:val="21"/>
           <w:szCs w:val="21"/>
-          <w:lang/>
-        </w:rPr>
-      </w:pPr>
-      <w:r>
-        <w:rPr>
-          <w:sz w:val="21"/>
-          <w:szCs w:val="21"/>
-          <w:lang/>
-        </w:rPr>
-        <w:t xml:space="preserve">Open QFIL from </w:t>
-      </w:r>
-      <w:r>
-        <w:rPr>
-          <w:sz w:val="21"/>
-          <w:szCs w:val="21"/>
-          <w:lang/>
-        </w:rPr>
-        <w:t xml:space="preserve">Start Menu like this: </w:t>
-      </w:r>
+        </w:rPr>
+      </w:pPr>
       <w:r>
         <w:rPr>
           <w:b/>
           <w:sz w:val="21"/>
           <w:szCs w:val="21"/>
-          <w:lang/>
-        </w:rPr>
-        <w:t>Start-&gt; QPST -&gt; QFIL.</w:t>
+        </w:rPr>
+        <w:t>2. Software Download by using QFIL</w:t>
       </w:r>
     </w:p>
     <w:p>
@@ -212,17 +289,29 @@
         <w:rPr>
           <w:sz w:val="21"/>
           <w:szCs w:val="21"/>
-          <w:lang/>
-        </w:rPr>
-      </w:pPr>
+        </w:rPr>
+      </w:pPr>
+      <w:r>
+        <w:rPr>
+          <w:sz w:val="21"/>
+          <w:szCs w:val="21"/>
+        </w:rPr>
+        <w:t>2.1 Run QFIL. If the phone is connected, the port will recognized automatically. If not, click the button s</w:t>
+      </w:r>
       <w:r>
         <w:rPr>
           <w:b/>
           <w:sz w:val="21"/>
           <w:szCs w:val="21"/>
-          <w:lang/>
-        </w:rPr>
-        <w:t>2. Software Download by using QFIL</w:t>
+        </w:rPr>
+        <w:t>elect Port”</w:t>
+      </w:r>
+      <w:r>
+        <w:rPr>
+          <w:sz w:val="21"/>
+          <w:szCs w:val="21"/>
+        </w:rPr>
+        <w:t>.</w:t>
       </w:r>
     </w:p>
     <w:p>
@@ -232,33 +321,71 @@
         <w:rPr>
           <w:sz w:val="21"/>
           <w:szCs w:val="21"/>
-          <w:lang/>
-        </w:rPr>
-      </w:pPr>
-      <w:r>
-        <w:rPr>
-          <w:sz w:val="21"/>
-          <w:szCs w:val="21"/>
-          <w:lang/>
-        </w:rPr>
-        <w:t>2.1 Run QFIL. If the phone is connected, the port will recognized automatically. If not, click the button s</w:t>
-      </w:r>
-      <w:r>
-        <w:rPr>
-          <w:b/>
-          <w:sz w:val="21"/>
-          <w:szCs w:val="21"/>
-          <w:lang/>
-        </w:rPr>
-        <w:t>elect Port”</w:t>
-      </w:r>
-      <w:r>
-        <w:rPr>
-          <w:sz w:val="21"/>
-          <w:szCs w:val="21"/>
-          <w:lang/>
-        </w:rPr>
-        <w:t>.</w:t>
+        </w:rPr>
+      </w:pPr>
+      <w:proofErr w:type="gramStart"/>
+      <w:r>
+        <w:rPr>
+          <w:sz w:val="21"/>
+          <w:szCs w:val="21"/>
+        </w:rPr>
+        <w:t>Note :</w:t>
+      </w:r>
+      <w:proofErr w:type="gramEnd"/>
+      <w:r>
+        <w:rPr>
+          <w:sz w:val="21"/>
+          <w:szCs w:val="21"/>
+        </w:rPr>
+        <w:t xml:space="preserve"> If </w:t>
+      </w:r>
+      <w:proofErr w:type="spellStart"/>
+      <w:r>
+        <w:rPr>
+          <w:sz w:val="21"/>
+          <w:szCs w:val="21"/>
+        </w:rPr>
+        <w:t>userbuild</w:t>
+      </w:r>
+      <w:proofErr w:type="spellEnd"/>
+      <w:r>
+        <w:rPr>
+          <w:sz w:val="21"/>
+          <w:szCs w:val="21"/>
+        </w:rPr>
+        <w:t xml:space="preserve"> is there in device then port will not be </w:t>
+      </w:r>
+      <w:proofErr w:type="spellStart"/>
+      <w:r>
+        <w:rPr>
+          <w:sz w:val="21"/>
+          <w:szCs w:val="21"/>
+        </w:rPr>
+        <w:t>detected,get</w:t>
+      </w:r>
+      <w:proofErr w:type="spellEnd"/>
+      <w:r>
+        <w:rPr>
+          <w:sz w:val="21"/>
+          <w:szCs w:val="21"/>
+        </w:rPr>
+        <w:t xml:space="preserve"> the device in </w:t>
+      </w:r>
+      <w:proofErr w:type="spellStart"/>
+      <w:r>
+        <w:rPr>
+          <w:sz w:val="21"/>
+          <w:szCs w:val="21"/>
+        </w:rPr>
+        <w:t>edl</w:t>
+      </w:r>
+      <w:proofErr w:type="spellEnd"/>
+      <w:r>
+        <w:rPr>
+          <w:sz w:val="21"/>
+          <w:szCs w:val="21"/>
+        </w:rPr>
+        <w:t>(emergency downloader) mode.by using below command then USB port will be detected.</w:t>
       </w:r>
     </w:p>
     <w:p>
@@ -268,106 +395,30 @@
         <w:rPr>
           <w:sz w:val="21"/>
           <w:szCs w:val="21"/>
-          <w:lang/>
-        </w:rPr>
-      </w:pPr>
-      <w:proofErr w:type="gramStart"/>
-      <w:r>
-        <w:rPr>
-          <w:sz w:val="21"/>
-          <w:szCs w:val="21"/>
-          <w:lang/>
-        </w:rPr>
-        <w:t>Note :</w:t>
-      </w:r>
-      <w:proofErr w:type="gramEnd"/>
-      <w:r>
-        <w:rPr>
-          <w:sz w:val="21"/>
-          <w:szCs w:val="21"/>
-          <w:lang/>
-        </w:rPr>
-        <w:t xml:space="preserve"> If </w:t>
+        </w:rPr>
+      </w:pPr>
+      <w:r>
+        <w:rPr>
+          <w:sz w:val="21"/>
+          <w:szCs w:val="21"/>
+        </w:rPr>
+        <w:t>&gt;&gt;</w:t>
       </w:r>
       <w:proofErr w:type="spellStart"/>
       <w:r>
         <w:rPr>
           <w:sz w:val="21"/>
           <w:szCs w:val="21"/>
-          <w:lang/>
-        </w:rPr>
-        <w:t>userbuild</w:t>
+        </w:rPr>
+        <w:t>adb</w:t>
       </w:r>
       <w:proofErr w:type="spellEnd"/>
       <w:r>
         <w:rPr>
           <w:sz w:val="21"/>
           <w:szCs w:val="21"/>
-          <w:lang/>
-        </w:rPr>
-        <w:t xml:space="preserve"> is there in device then port will not</w:t>
-      </w:r>
-      <w:r>
-        <w:rPr>
-          <w:sz w:val="21"/>
-          <w:szCs w:val="21"/>
-          <w:lang/>
-        </w:rPr>
-        <w:t xml:space="preserve"> be </w:t>
-      </w:r>
-      <w:proofErr w:type="spellStart"/>
-      <w:r>
-        <w:rPr>
-          <w:sz w:val="21"/>
-          <w:szCs w:val="21"/>
-          <w:lang/>
-        </w:rPr>
-        <w:t>detected,get</w:t>
-      </w:r>
-      <w:proofErr w:type="spellEnd"/>
-      <w:r>
-        <w:rPr>
-          <w:sz w:val="21"/>
-          <w:szCs w:val="21"/>
-          <w:lang/>
-        </w:rPr>
-        <w:t xml:space="preserve"> the device in </w:t>
-      </w:r>
-      <w:proofErr w:type="spellStart"/>
-      <w:r>
-        <w:rPr>
-          <w:sz w:val="21"/>
-          <w:szCs w:val="21"/>
-          <w:lang/>
-        </w:rPr>
-        <w:t>edl</w:t>
-      </w:r>
-      <w:proofErr w:type="spellEnd"/>
-      <w:r>
-        <w:rPr>
-          <w:sz w:val="21"/>
-          <w:szCs w:val="21"/>
-          <w:lang/>
-        </w:rPr>
-        <w:t xml:space="preserve">(emergency downloader) </w:t>
-      </w:r>
-      <w:proofErr w:type="spellStart"/>
-      <w:r>
-        <w:rPr>
-          <w:sz w:val="21"/>
-          <w:szCs w:val="21"/>
-          <w:lang/>
-        </w:rPr>
-        <w:t>mode.by</w:t>
-      </w:r>
-      <w:proofErr w:type="spellEnd"/>
-      <w:r>
-        <w:rPr>
-          <w:sz w:val="21"/>
-          <w:szCs w:val="21"/>
-          <w:lang/>
-        </w:rPr>
-        <w:t xml:space="preserve"> using below command then USB port will be detected.</w:t>
+        </w:rPr>
+        <w:t xml:space="preserve"> shell</w:t>
       </w:r>
     </w:p>
     <w:p>
@@ -375,36 +426,32 @@
         <w:pStyle w:val="NormalWeb"/>
         <w:spacing w:line="18" w:lineRule="atLeast"/>
         <w:rPr>
-          <w:sz w:val="21"/>
-          <w:szCs w:val="21"/>
-          <w:lang/>
-        </w:rPr>
-      </w:pPr>
-      <w:r>
-        <w:rPr>
-          <w:sz w:val="21"/>
-          <w:szCs w:val="21"/>
-          <w:lang/>
-        </w:rPr>
-        <w:t>&gt;&gt;</w:t>
+          <w:sz w:val="16"/>
+          <w:szCs w:val="16"/>
+        </w:rPr>
+      </w:pPr>
+      <w:r>
+        <w:rPr>
+          <w:sz w:val="21"/>
+          <w:szCs w:val="21"/>
+        </w:rPr>
+        <w:t xml:space="preserve">&gt;&gt;reboot </w:t>
       </w:r>
       <w:proofErr w:type="spellStart"/>
       <w:r>
         <w:rPr>
           <w:sz w:val="21"/>
           <w:szCs w:val="21"/>
-          <w:lang/>
-        </w:rPr>
-        <w:t>adb</w:t>
+        </w:rPr>
+        <w:t>edl</w:t>
       </w:r>
       <w:proofErr w:type="spellEnd"/>
       <w:r>
         <w:rPr>
           <w:sz w:val="21"/>
           <w:szCs w:val="21"/>
-          <w:lang/>
-        </w:rPr>
-        <w:t xml:space="preserve"> shell</w:t>
+        </w:rPr>
+        <w:t xml:space="preserve"> </w:t>
       </w:r>
     </w:p>
     <w:p>
@@ -418,145 +465,105 @@
       </w:pPr>
       <w:r>
         <w:rPr>
-          <w:sz w:val="21"/>
-          <w:szCs w:val="21"/>
-          <w:lang/>
-        </w:rPr>
-        <w:t xml:space="preserve">&gt;&gt;reboot </w:t>
+          <w:b/>
+          <w:sz w:val="21"/>
+          <w:szCs w:val="21"/>
+        </w:rPr>
+        <w:t>&gt;&gt;</w:t>
+      </w:r>
+      <w:r>
+        <w:rPr>
+          <w:sz w:val="21"/>
+          <w:szCs w:val="21"/>
+        </w:rPr>
+        <w:t xml:space="preserve">press Power button + </w:t>
       </w:r>
       <w:proofErr w:type="spellStart"/>
       <w:r>
         <w:rPr>
           <w:sz w:val="21"/>
           <w:szCs w:val="21"/>
-          <w:lang/>
-        </w:rPr>
-        <w:t>edl</w:t>
+        </w:rPr>
+        <w:t>vol</w:t>
       </w:r>
       <w:proofErr w:type="spellEnd"/>
       <w:r>
         <w:rPr>
           <w:sz w:val="21"/>
           <w:szCs w:val="21"/>
-          <w:lang/>
-        </w:rPr>
-        <w:t xml:space="preserve"> </w:t>
-      </w:r>
+        </w:rPr>
+        <w:t xml:space="preserve"> up </w:t>
+      </w:r>
+      <w:r>
+        <w:rPr>
+          <w:rFonts w:ascii="Bitstream Charter" w:eastAsia="Times" w:hAnsi="Bitstream Charter"/>
+          <w:color w:val="000000"/>
+          <w:sz w:val="21"/>
+          <w:szCs w:val="21"/>
+        </w:rPr>
+        <w:t xml:space="preserve">+ </w:t>
+      </w:r>
+      <w:proofErr w:type="spellStart"/>
+      <w:r>
+        <w:rPr>
+          <w:rFonts w:ascii="Bitstream Charter" w:eastAsia="Times" w:hAnsi="Bitstream Charter"/>
+          <w:color w:val="000000"/>
+          <w:sz w:val="21"/>
+          <w:szCs w:val="21"/>
+        </w:rPr>
+        <w:t>vol</w:t>
+      </w:r>
+      <w:proofErr w:type="spellEnd"/>
+      <w:r>
+        <w:rPr>
+          <w:rFonts w:ascii="Bitstream Charter" w:eastAsia="Times" w:hAnsi="Bitstream Charter"/>
+          <w:color w:val="000000"/>
+          <w:sz w:val="21"/>
+          <w:szCs w:val="21"/>
+        </w:rPr>
+        <w:t xml:space="preserve"> down key together till device </w:t>
+      </w:r>
+      <w:proofErr w:type="spellStart"/>
+      <w:r>
+        <w:rPr>
+          <w:rFonts w:ascii="Bitstream Charter" w:eastAsia="Times" w:hAnsi="Bitstream Charter"/>
+          <w:color w:val="000000"/>
+          <w:sz w:val="21"/>
+          <w:szCs w:val="21"/>
+        </w:rPr>
+        <w:t>vibrate.then</w:t>
+      </w:r>
+      <w:proofErr w:type="spellEnd"/>
+      <w:r>
+        <w:rPr>
+          <w:rFonts w:ascii="Bitstream Charter" w:eastAsia="Times" w:hAnsi="Bitstream Charter"/>
+          <w:color w:val="000000"/>
+          <w:sz w:val="21"/>
+          <w:szCs w:val="21"/>
+        </w:rPr>
+        <w:t xml:space="preserve"> connect device to </w:t>
+      </w:r>
+      <w:proofErr w:type="gramStart"/>
+      <w:r>
+        <w:rPr>
+          <w:rFonts w:ascii="Bitstream Charter" w:eastAsia="Times" w:hAnsi="Bitstream Charter"/>
+          <w:color w:val="000000"/>
+          <w:sz w:val="21"/>
+          <w:szCs w:val="21"/>
+        </w:rPr>
+        <w:t>PC .</w:t>
+      </w:r>
+      <w:proofErr w:type="gramEnd"/>
     </w:p>
     <w:p>
       <w:pPr>
         <w:pStyle w:val="NormalWeb"/>
         <w:spacing w:line="18" w:lineRule="atLeast"/>
-        <w:rPr>
-          <w:sz w:val="16"/>
-          <w:szCs w:val="16"/>
-        </w:rPr>
-      </w:pPr>
-      <w:r>
-        <w:rPr>
-          <w:b/>
-          <w:sz w:val="21"/>
-          <w:szCs w:val="21"/>
-          <w:lang/>
-        </w:rPr>
-        <w:t>&gt;&gt;</w:t>
-      </w:r>
-      <w:r>
-        <w:rPr>
-          <w:sz w:val="21"/>
-          <w:szCs w:val="21"/>
-          <w:lang/>
-        </w:rPr>
-        <w:t xml:space="preserve">press Power button + </w:t>
-      </w:r>
-      <w:proofErr w:type="spellStart"/>
-      <w:r>
-        <w:rPr>
-          <w:sz w:val="21"/>
-          <w:szCs w:val="21"/>
-          <w:lang/>
-        </w:rPr>
-        <w:t>vol</w:t>
-      </w:r>
-      <w:proofErr w:type="spellEnd"/>
-      <w:r>
-        <w:rPr>
-          <w:sz w:val="21"/>
-          <w:szCs w:val="21"/>
-          <w:lang/>
-        </w:rPr>
-        <w:t xml:space="preserve"> up </w:t>
-      </w:r>
-      <w:r>
-        <w:rPr>
-          <w:rFonts w:ascii="Bitstream Charter" w:eastAsia="Times" w:hAnsi="Bitstream Charter"/>
-          <w:color w:val="000000"/>
-          <w:sz w:val="21"/>
-          <w:szCs w:val="21"/>
-        </w:rPr>
-        <w:t xml:space="preserve">+ </w:t>
-      </w:r>
-      <w:proofErr w:type="spellStart"/>
-      <w:r>
-        <w:rPr>
-          <w:rFonts w:ascii="Bitstream Charter" w:eastAsia="Times" w:hAnsi="Bitstream Charter"/>
-          <w:color w:val="000000"/>
-          <w:sz w:val="21"/>
-          <w:szCs w:val="21"/>
-        </w:rPr>
-        <w:t>vol</w:t>
-      </w:r>
-      <w:proofErr w:type="spellEnd"/>
-      <w:r>
-        <w:rPr>
-          <w:rFonts w:ascii="Bitstream Charter" w:eastAsia="Times" w:hAnsi="Bitstream Charter"/>
-          <w:color w:val="000000"/>
-          <w:sz w:val="21"/>
-          <w:szCs w:val="21"/>
-        </w:rPr>
-        <w:t xml:space="preserve"> down key together till device </w:t>
-      </w:r>
-      <w:proofErr w:type="spellStart"/>
-      <w:r>
-        <w:rPr>
-          <w:rFonts w:ascii="Bitstream Charter" w:eastAsia="Times" w:hAnsi="Bitstream Charter"/>
-          <w:color w:val="000000"/>
-          <w:sz w:val="21"/>
-          <w:szCs w:val="21"/>
-        </w:rPr>
-        <w:t>vibrate.then</w:t>
-      </w:r>
-      <w:proofErr w:type="spellEnd"/>
-      <w:r>
-        <w:rPr>
-          <w:rFonts w:ascii="Bitstream Charter" w:eastAsia="Times" w:hAnsi="Bitstream Charter"/>
-          <w:color w:val="000000"/>
-          <w:sz w:val="21"/>
-          <w:szCs w:val="21"/>
-        </w:rPr>
-        <w:t xml:space="preserve"> connect device to </w:t>
-      </w:r>
-      <w:proofErr w:type="gramStart"/>
-      <w:r>
-        <w:rPr>
-          <w:rFonts w:ascii="Bitstream Charter" w:eastAsia="Times" w:hAnsi="Bitstream Charter"/>
-          <w:color w:val="000000"/>
-          <w:sz w:val="21"/>
-          <w:szCs w:val="21"/>
-        </w:rPr>
-        <w:t>PC .</w:t>
-      </w:r>
-      <w:proofErr w:type="gramEnd"/>
-    </w:p>
-    <w:p>
-      <w:pPr>
-        <w:pStyle w:val="NormalWeb"/>
-        <w:spacing w:line="18" w:lineRule="atLeast"/>
       </w:pPr>
       <w:r>
         <w:rPr>
           <w:noProof/>
-          <w:lang w:eastAsia="en-US"/>
+          <w:lang w:val="en-IN" w:eastAsia="en-IN"/>
         </w:rPr>
         <w:drawing>
           <wp:inline distT="0" distB="0" distL="0" distR="0">
@@ -653,17 +660,7 @@
           <w:sz w:val="16"/>
           <w:szCs w:val="16"/>
         </w:rPr>
-        <w:t xml:space="preserve">PORT </w:t>
-      </w:r>
-      <w:r>
-        <w:rPr>
-          <w:rFonts w:eastAsia="Times"/>
-          <w:b/>
-          <w:color w:val="000000"/>
-          <w:sz w:val="16"/>
-          <w:szCs w:val="16"/>
-        </w:rPr>
-        <w:t>Selection</w:t>
+        <w:t>PORT Selection</w:t>
       </w:r>
     </w:p>
     <w:p>
@@ -683,7 +680,7 @@
       <w:r>
         <w:rPr>
           <w:noProof/>
-          <w:lang w:eastAsia="en-US"/>
+          <w:lang w:val="en-IN" w:eastAsia="en-IN"/>
         </w:rPr>
         <w:drawing>
           <wp:inline distT="0" distB="0" distL="0" distR="0">
@@ -738,7 +735,6 @@
           <w:rFonts w:ascii="Times New Roman" w:eastAsia="SimSun" w:hAnsi="Times New Roman" w:cs="Times New Roman"/>
           <w:sz w:val="16"/>
           <w:szCs w:val="16"/>
-          <w:lang/>
         </w:rPr>
         <w:br/>
       </w:r>
@@ -861,7 +857,7 @@
       <w:r>
         <w:rPr>
           <w:noProof/>
-          <w:lang w:eastAsia="en-US"/>
+          <w:lang w:val="en-IN" w:eastAsia="en-IN"/>
         </w:rPr>
         <w:lastRenderedPageBreak/>
         <w:drawing>
@@ -929,16 +925,7 @@
           <w:sz w:val="16"/>
           <w:szCs w:val="16"/>
         </w:rPr>
-        <w:t>Clic</w:t>
-      </w:r>
-      <w:r>
-        <w:rPr>
-          <w:rFonts w:eastAsia="Times"/>
-          <w:color w:val="000000"/>
-          <w:sz w:val="16"/>
-          <w:szCs w:val="16"/>
-        </w:rPr>
-        <w:t>k the button Browser beside</w:t>
+        <w:t>Click the button Browser beside</w:t>
       </w:r>
       <w:r>
         <w:rPr>
@@ -996,7 +983,7 @@
       <w:r>
         <w:rPr>
           <w:noProof/>
-          <w:lang w:eastAsia="en-US"/>
+          <w:lang w:val="en-IN" w:eastAsia="en-IN"/>
         </w:rPr>
         <w:lastRenderedPageBreak/>
         <w:drawing>
@@ -1131,7 +1118,7 @@
       <w:r>
         <w:rPr>
           <w:noProof/>
-          <w:lang w:eastAsia="en-US"/>
+          <w:lang w:val="en-IN" w:eastAsia="en-IN"/>
         </w:rPr>
         <w:drawing>
           <wp:inline distT="0" distB="0" distL="0" distR="0">
@@ -1186,7 +1173,6 @@
           <w:rFonts w:ascii="Times New Roman" w:eastAsia="SimSun" w:hAnsi="Times New Roman" w:cs="Times New Roman"/>
           <w:sz w:val="16"/>
           <w:szCs w:val="16"/>
-          <w:lang/>
         </w:rPr>
         <w:lastRenderedPageBreak/>
         <w:br/>
@@ -1200,7 +1186,7 @@
       <w:r>
         <w:rPr>
           <w:noProof/>
-          <w:lang w:eastAsia="en-US"/>
+          <w:lang w:val="en-IN" w:eastAsia="en-IN"/>
         </w:rPr>
         <w:drawing>
           <wp:inline distT="0" distB="0" distL="0" distR="0">
@@ -1323,17 +1309,7 @@
           <w:sz w:val="16"/>
           <w:szCs w:val="16"/>
         </w:rPr>
-        <w:t xml:space="preserve">Pay </w:t>
-      </w:r>
-      <w:r>
-        <w:rPr>
-          <w:rFonts w:eastAsia="Times"/>
-          <w:b/>
-          <w:color w:val="000000"/>
-          <w:sz w:val="16"/>
-          <w:szCs w:val="16"/>
-        </w:rPr>
-        <w:t>attention to the textbox Status</w:t>
+        <w:t>Pay attention to the textbox Status</w:t>
       </w:r>
       <w:r>
         <w:rPr>
@@ -1362,7 +1338,7 @@
       <w:r>
         <w:rPr>
           <w:noProof/>
-          <w:lang w:eastAsia="en-US"/>
+          <w:lang w:val="en-IN" w:eastAsia="en-IN"/>
         </w:rPr>
         <w:lastRenderedPageBreak/>
         <w:drawing>
@@ -1427,7 +1403,7 @@
       <w:r>
         <w:rPr>
           <w:noProof/>
-          <w:lang w:eastAsia="en-US"/>
+          <w:lang w:val="en-IN" w:eastAsia="en-IN"/>
         </w:rPr>
         <w:drawing>
           <wp:inline distT="0" distB="0" distL="0" distR="0">
@@ -1480,7 +1456,7 @@
 </file>
 
 <file path=word/numbering.xml><?xml version="1.0" encoding="utf-8"?>
-<w:numbering xmlns:ve="http://schemas.openxmlformats.org/markup-compatibility/2006" xmlns:o="urn:schemas-microsoft-com:office:office" xmlns:r="http://schemas.openxmlformats.org/officeDocument/2006/relationships" xmlns:m="http://schemas.openxmlformats.org/officeDocument/2006/math" xmlns:v="urn:schemas-microsoft-com:vml" xmlns:wp="http://schemas.openxmlformats.org/drawingml/2006/wordprocessingDrawing" xmlns:w10="urn:schemas-microsoft-com:office:word" xmlns:w="http://schemas.openxmlformats.org/wordprocessingml/2006/main" xmlns:wne="http://schemas.microsoft.com/office/word/2006/wordml">
+<w:numbering xmlns:wpc="http://schemas.microsoft.com/office/word/2010/wordprocessingCanvas" xmlns:mc="http://schemas.openxmlformats.org/markup-compatibility/2006" xmlns:o="urn:schemas-microsoft-com:office:office" xmlns:r="http://schemas.openxmlformats.org/officeDocument/2006/relationships" xmlns:m="http://schemas.openxmlformats.org/officeDocument/2006/math" xmlns:v="urn:schemas-microsoft-com:vml" xmlns:wp14="http://schemas.microsoft.com/office/word/2010/wordprocessingDrawing" xmlns:wp="http://schemas.openxmlformats.org/drawingml/2006/wordprocessingDrawing" xmlns:w10="urn:schemas-microsoft-com:office:word" xmlns:w="http://schemas.openxmlformats.org/wordprocessingml/2006/main" xmlns:w14="http://schemas.microsoft.com/office/word/2010/wordml" xmlns:w15="http://schemas.microsoft.com/office/word/2012/wordml" xmlns:wpg="http://schemas.microsoft.com/office/word/2010/wordprocessingGroup" xmlns:wpi="http://schemas.microsoft.com/office/word/2010/wordprocessingInk" xmlns:wne="http://schemas.microsoft.com/office/word/2006/wordml" xmlns:wps="http://schemas.microsoft.com/office/word/2010/wordprocessingShape" mc:Ignorable="w14 w15 wp14">
   <w:abstractNum w:abstractNumId="0">
     <w:nsid w:val="1A2D61A6"/>
     <w:multiLevelType w:val="multilevel"/>
@@ -1724,7 +1700,7 @@
 </file>
 
 <file path=word/styles.xml><?xml version="1.0" encoding="utf-8"?>
-<w:styles xmlns:r="http://schemas.openxmlformats.org/officeDocument/2006/relationships" xmlns:w="http://schemas.openxmlformats.org/wordprocessingml/2006/main">
+<w:styles xmlns:mc="http://schemas.openxmlformats.org/markup-compatibility/2006" xmlns:r="http://schemas.openxmlformats.org/officeDocument/2006/relationships" xmlns:w="http://schemas.openxmlformats.org/wordprocessingml/2006/main" xmlns:w14="http://schemas.microsoft.com/office/word/2010/wordml" xmlns:w15="http://schemas.microsoft.com/office/word/2012/wordml" mc:Ignorable="w14 w15">
   <w:docDefaults>
     <w:rPrDefault>
       <w:rPr>
@@ -1734,7 +1710,7 @@
     </w:rPrDefault>
     <w:pPrDefault/>
   </w:docDefaults>
-  <w:latentStyles w:defLockedState="0" w:defUIPriority="0" w:defSemiHidden="0" w:defUnhideWhenUsed="0" w:defQFormat="0" w:count="267">
+  <w:latentStyles w:defLockedState="0" w:defUIPriority="0" w:defSemiHidden="0" w:defUnhideWhenUsed="0" w:defQFormat="0" w:count="371">
     <w:lsdException w:name="Normal" w:qFormat="1"/>
     <w:lsdException w:name="heading 1" w:qFormat="1"/>
     <w:lsdException w:name="heading 2" w:semiHidden="1" w:unhideWhenUsed="1" w:qFormat="1"/>
@@ -1745,20 +1721,97 @@
     <w:lsdException w:name="heading 7" w:semiHidden="1" w:unhideWhenUsed="1" w:qFormat="1"/>
     <w:lsdException w:name="heading 8" w:semiHidden="1" w:unhideWhenUsed="1" w:qFormat="1"/>
     <w:lsdException w:name="heading 9" w:semiHidden="1" w:unhideWhenUsed="1" w:qFormat="1"/>
-    <w:lsdException w:name="caption" w:qFormat="1"/>
-    <w:lsdException w:name="List" w:qFormat="1"/>
+    <w:lsdException w:name="index 1" w:semiHidden="1" w:unhideWhenUsed="1"/>
+    <w:lsdException w:name="index 2" w:semiHidden="1" w:unhideWhenUsed="1"/>
+    <w:lsdException w:name="index 3" w:semiHidden="1" w:unhideWhenUsed="1"/>
+    <w:lsdException w:name="index 4" w:semiHidden="1" w:unhideWhenUsed="1"/>
+    <w:lsdException w:name="index 5" w:semiHidden="1" w:unhideWhenUsed="1"/>
+    <w:lsdException w:name="index 6" w:semiHidden="1" w:unhideWhenUsed="1"/>
+    <w:lsdException w:name="index 7" w:semiHidden="1" w:unhideWhenUsed="1"/>
+    <w:lsdException w:name="index 8" w:semiHidden="1" w:unhideWhenUsed="1"/>
+    <w:lsdException w:name="index 9" w:semiHidden="1" w:unhideWhenUsed="1"/>
+    <w:lsdException w:name="toc 1" w:semiHidden="1" w:unhideWhenUsed="1"/>
+    <w:lsdException w:name="toc 2" w:semiHidden="1" w:unhideWhenUsed="1"/>
+    <w:lsdException w:name="toc 3" w:semiHidden="1" w:unhideWhenUsed="1"/>
+    <w:lsdException w:name="toc 4" w:semiHidden="1" w:unhideWhenUsed="1"/>
+    <w:lsdException w:name="toc 5" w:semiHidden="1" w:unhideWhenUsed="1"/>
+    <w:lsdException w:name="toc 6" w:semiHidden="1" w:unhideWhenUsed="1"/>
+    <w:lsdException w:name="toc 7" w:semiHidden="1" w:unhideWhenUsed="1"/>
+    <w:lsdException w:name="toc 8" w:semiHidden="1" w:unhideWhenUsed="1"/>
+    <w:lsdException w:name="toc 9" w:semiHidden="1" w:unhideWhenUsed="1"/>
+    <w:lsdException w:name="Normal Indent" w:semiHidden="1" w:unhideWhenUsed="1"/>
+    <w:lsdException w:name="footnote text" w:semiHidden="1" w:unhideWhenUsed="1"/>
+    <w:lsdException w:name="annotation text" w:semiHidden="1" w:unhideWhenUsed="1"/>
+    <w:lsdException w:name="header" w:semiHidden="1" w:unhideWhenUsed="1"/>
+    <w:lsdException w:name="footer" w:semiHidden="1" w:unhideWhenUsed="1"/>
+    <w:lsdException w:name="index heading" w:semiHidden="1" w:unhideWhenUsed="1"/>
+    <w:lsdException w:name="caption" w:semiHidden="1" w:unhideWhenUsed="1" w:qFormat="1"/>
+    <w:lsdException w:name="table of figures" w:semiHidden="1" w:unhideWhenUsed="1"/>
+    <w:lsdException w:name="envelope address" w:semiHidden="1" w:unhideWhenUsed="1"/>
+    <w:lsdException w:name="envelope return" w:semiHidden="1" w:unhideWhenUsed="1"/>
+    <w:lsdException w:name="footnote reference" w:semiHidden="1" w:unhideWhenUsed="1"/>
+    <w:lsdException w:name="annotation reference" w:semiHidden="1" w:unhideWhenUsed="1"/>
+    <w:lsdException w:name="line number" w:semiHidden="1" w:unhideWhenUsed="1"/>
+    <w:lsdException w:name="page number" w:semiHidden="1" w:unhideWhenUsed="1"/>
+    <w:lsdException w:name="endnote reference" w:semiHidden="1" w:unhideWhenUsed="1"/>
+    <w:lsdException w:name="endnote text" w:semiHidden="1" w:unhideWhenUsed="1"/>
+    <w:lsdException w:name="table of authorities" w:semiHidden="1" w:unhideWhenUsed="1"/>
+    <w:lsdException w:name="macro" w:semiHidden="1" w:unhideWhenUsed="1"/>
+    <w:lsdException w:name="toa heading" w:semiHidden="1" w:unhideWhenUsed="1"/>
+    <w:lsdException w:name="List" w:semiHidden="1" w:unhideWhenUsed="1" w:qFormat="1"/>
+    <w:lsdException w:name="List Bullet" w:semiHidden="1" w:unhideWhenUsed="1"/>
+    <w:lsdException w:name="List 2" w:semiHidden="1" w:unhideWhenUsed="1"/>
+    <w:lsdException w:name="List 3" w:semiHidden="1" w:unhideWhenUsed="1"/>
+    <w:lsdException w:name="List Bullet 2" w:semiHidden="1" w:unhideWhenUsed="1"/>
+    <w:lsdException w:name="List Bullet 3" w:semiHidden="1" w:unhideWhenUsed="1"/>
+    <w:lsdException w:name="List Bullet 4" w:semiHidden="1" w:unhideWhenUsed="1"/>
+    <w:lsdException w:name="List Bullet 5" w:semiHidden="1" w:unhideWhenUsed="1"/>
+    <w:lsdException w:name="List Number 2" w:semiHidden="1" w:unhideWhenUsed="1"/>
+    <w:lsdException w:name="List Number 3" w:semiHidden="1" w:unhideWhenUsed="1"/>
+    <w:lsdException w:name="List Number 4" w:semiHidden="1" w:unhideWhenUsed="1"/>
+    <w:lsdException w:name="List Number 5" w:semiHidden="1" w:unhideWhenUsed="1"/>
     <w:lsdException w:name="Title" w:qFormat="1"/>
-    <w:lsdException w:name="Default Paragraph Font" w:uiPriority="1" w:unhideWhenUsed="1" w:qFormat="1"/>
-    <w:lsdException w:name="Body Text" w:qFormat="1"/>
+    <w:lsdException w:name="Closing" w:semiHidden="1" w:unhideWhenUsed="1"/>
+    <w:lsdException w:name="Signature" w:semiHidden="1" w:unhideWhenUsed="1"/>
+    <w:lsdException w:name="Default Paragraph Font" w:semiHidden="1" w:uiPriority="1" w:unhideWhenUsed="1" w:qFormat="1"/>
+    <w:lsdException w:name="Body Text" w:semiHidden="1" w:unhideWhenUsed="1" w:qFormat="1"/>
+    <w:lsdException w:name="Body Text Indent" w:semiHidden="1" w:unhideWhenUsed="1"/>
+    <w:lsdException w:name="List Continue" w:semiHidden="1" w:unhideWhenUsed="1"/>
+    <w:lsdException w:name="List Continue 2" w:semiHidden="1" w:unhideWhenUsed="1"/>
+    <w:lsdException w:name="List Continue 3" w:semiHidden="1" w:unhideWhenUsed="1"/>
+    <w:lsdException w:name="List Continue 4" w:semiHidden="1" w:unhideWhenUsed="1"/>
+    <w:lsdException w:name="List Continue 5" w:semiHidden="1" w:unhideWhenUsed="1"/>
+    <w:lsdException w:name="Message Header" w:semiHidden="1" w:unhideWhenUsed="1"/>
     <w:lsdException w:name="Subtitle" w:qFormat="1"/>
-    <w:lsdException w:name="Hyperlink" w:qFormat="1"/>
-    <w:lsdException w:name="FollowedHyperlink" w:qFormat="1"/>
+    <w:lsdException w:name="Body Text First Indent 2" w:semiHidden="1" w:unhideWhenUsed="1"/>
+    <w:lsdException w:name="Note Heading" w:semiHidden="1" w:unhideWhenUsed="1"/>
+    <w:lsdException w:name="Body Text 2" w:semiHidden="1" w:unhideWhenUsed="1"/>
+    <w:lsdException w:name="Body Text 3" w:semiHidden="1" w:unhideWhenUsed="1"/>
+    <w:lsdException w:name="Body Text Indent 2" w:semiHidden="1" w:unhideWhenUsed="1"/>
+    <w:lsdException w:name="Body Text Indent 3" w:semiHidden="1" w:unhideWhenUsed="1"/>
+    <w:lsdException w:name="Block Text" w:semiHidden="1" w:unhideWhenUsed="1"/>
+    <w:lsdException w:name="Hyperlink" w:semiHidden="1" w:unhideWhenUsed="1" w:qFormat="1"/>
+    <w:lsdException w:name="FollowedHyperlink" w:semiHidden="1" w:unhideWhenUsed="1" w:qFormat="1"/>
     <w:lsdException w:name="Strong" w:qFormat="1"/>
     <w:lsdException w:name="Emphasis" w:qFormat="1"/>
+    <w:lsdException w:name="Document Map" w:semiHidden="1" w:unhideWhenUsed="1"/>
+    <w:lsdException w:name="Plain Text" w:semiHidden="1" w:unhideWhenUsed="1"/>
+    <w:lsdException w:name="E-mail Signature" w:semiHidden="1" w:unhideWhenUsed="1"/>
     <w:lsdException w:name="HTML Top of Form" w:semiHidden="1" w:uiPriority="99" w:unhideWhenUsed="1"/>
     <w:lsdException w:name="HTML Bottom of Form" w:semiHidden="1" w:uiPriority="99" w:unhideWhenUsed="1"/>
-    <w:lsdException w:name="Normal (Web)" w:qFormat="1"/>
-    <w:lsdException w:name="Normal Table" w:uiPriority="99" w:unhideWhenUsed="1" w:qFormat="1"/>
+    <w:lsdException w:name="Normal (Web)" w:semiHidden="1" w:unhideWhenUsed="1" w:qFormat="1"/>
+    <w:lsdException w:name="HTML Acronym" w:semiHidden="1" w:unhideWhenUsed="1"/>
+    <w:lsdException w:name="HTML Address" w:semiHidden="1" w:unhideWhenUsed="1"/>
+    <w:lsdException w:name="HTML Cite" w:semiHidden="1" w:unhideWhenUsed="1"/>
+    <w:lsdException w:name="HTML Code" w:semiHidden="1" w:unhideWhenUsed="1"/>
+    <w:lsdException w:name="HTML Definition" w:semiHidden="1" w:unhideWhenUsed="1"/>
+    <w:lsdException w:name="HTML Keyboard" w:semiHidden="1" w:unhideWhenUsed="1"/>
+    <w:lsdException w:name="HTML Preformatted" w:semiHidden="1" w:unhideWhenUsed="1"/>
+    <w:lsdException w:name="HTML Sample" w:semiHidden="1" w:unhideWhenUsed="1"/>
+    <w:lsdException w:name="HTML Typewriter" w:semiHidden="1" w:unhideWhenUsed="1"/>
+    <w:lsdException w:name="HTML Variable" w:semiHidden="1" w:unhideWhenUsed="1"/>
+    <w:lsdException w:name="Normal Table" w:semiHidden="1" w:uiPriority="99" w:unhideWhenUsed="1" w:qFormat="1"/>
+    <w:lsdException w:name="annotation subject" w:semiHidden="1" w:unhideWhenUsed="1"/>
     <w:lsdException w:name="No List" w:semiHidden="1" w:uiPriority="99" w:unhideWhenUsed="1"/>
     <w:lsdException w:name="Outline List 1" w:semiHidden="1" w:uiPriority="99" w:unhideWhenUsed="1"/>
     <w:lsdException w:name="Outline List 2" w:semiHidden="1" w:uiPriority="99" w:unhideWhenUsed="1"/>
@@ -1805,6 +1858,7 @@
     <w:lsdException w:name="Table Web 1" w:semiHidden="1" w:unhideWhenUsed="1"/>
     <w:lsdException w:name="Table Web 2" w:semiHidden="1" w:unhideWhenUsed="1"/>
     <w:lsdException w:name="Table Web 3" w:semiHidden="1" w:unhideWhenUsed="1"/>
+    <w:lsdException w:name="Balloon Text" w:semiHidden="1" w:unhideWhenUsed="1"/>
     <w:lsdException w:name="Table Theme" w:semiHidden="1" w:unhideWhenUsed="1"/>
     <w:lsdException w:name="Placeholder Text" w:semiHidden="1" w:uiPriority="99" w:unhideWhenUsed="1"/>
     <w:lsdException w:name="No Spacing" w:semiHidden="1" w:uiPriority="99" w:unhideWhenUsed="1"/>
@@ -1917,6 +1971,110 @@
     <w:lsdException w:name="Book Title" w:uiPriority="33" w:qFormat="1"/>
     <w:lsdException w:name="Bibliography" w:semiHidden="1" w:uiPriority="37" w:unhideWhenUsed="1"/>
     <w:lsdException w:name="TOC Heading" w:semiHidden="1" w:uiPriority="39" w:unhideWhenUsed="1" w:qFormat="1"/>
+    <w:lsdException w:name="Plain Table 1" w:uiPriority="41"/>
+    <w:lsdException w:name="Plain Table 2" w:uiPriority="42"/>
+    <w:lsdException w:name="Plain Table 3" w:uiPriority="43"/>
+    <w:lsdException w:name="Plain Table 4" w:uiPriority="44"/>
+    <w:lsdException w:name="Plain Table 5" w:uiPriority="45"/>
+    <w:lsdException w:name="Grid Table Light" w:uiPriority="40"/>
+    <w:lsdException w:name="Grid Table 1 Light" w:uiPriority="46"/>
+    <w:lsdException w:name="Grid Table 2" w:uiPriority="47"/>
+    <w:lsdException w:name="Grid Table 3" w:uiPriority="48"/>
+    <w:lsdException w:name="Grid Table 4" w:uiPriority="49"/>
+    <w:lsdException w:name="Grid Table 5 Dark" w:uiPriority="50"/>
+    <w:lsdException w:name="Grid Table 6 Colorful" w:uiPriority="51"/>
+    <w:lsdException w:name="Grid Table 7 Colorful" w:uiPriority="52"/>
+    <w:lsdException w:name="Grid Table 1 Light Accent 1" w:uiPriority="46"/>
+    <w:lsdException w:name="Grid Table 2 Accent 1" w:uiPriority="47"/>
+    <w:lsdException w:name="Grid Table 3 Accent 1" w:uiPriority="48"/>
+    <w:lsdException w:name="Grid Table 4 Accent 1" w:uiPriority="49"/>
+    <w:lsdException w:name="Grid Table 5 Dark Accent 1" w:uiPriority="50"/>
+    <w:lsdException w:name="Grid Table 6 Colorful Accent 1" w:uiPriority="51"/>
+    <w:lsdException w:name="Grid Table 7 Colorful Accent 1" w:uiPriority="52"/>
+    <w:lsdException w:name="Grid Table 1 Light Accent 2" w:uiPriority="46"/>
+    <w:lsdException w:name="Grid Table 2 Accent 2" w:uiPriority="47"/>
+    <w:lsdException w:name="Grid Table 3 Accent 2" w:uiPriority="48"/>
+    <w:lsdException w:name="Grid Table 4 Accent 2" w:uiPriority="49"/>
+    <w:lsdException w:name="Grid Table 5 Dark Accent 2" w:uiPriority="50"/>
+    <w:lsdException w:name="Grid Table 6 Colorful Accent 2" w:uiPriority="51"/>
+    <w:lsdException w:name="Grid Table 7 Colorful Accent 2" w:uiPriority="52"/>
+    <w:lsdException w:name="Grid Table 1 Light Accent 3" w:uiPriority="46"/>
+    <w:lsdException w:name="Grid Table 2 Accent 3" w:uiPriority="47"/>
+    <w:lsdException w:name="Grid Table 3 Accent 3" w:uiPriority="48"/>
+    <w:lsdException w:name="Grid Table 4 Accent 3" w:uiPriority="49"/>
+    <w:lsdException w:name="Grid Table 5 Dark Accent 3" w:uiPriority="50"/>
+    <w:lsdException w:name="Grid Table 6 Colorful Accent 3" w:uiPriority="51"/>
+    <w:lsdException w:name="Grid Table 7 Colorful Accent 3" w:uiPriority="52"/>
+    <w:lsdException w:name="Grid Table 1 Light Accent 4" w:uiPriority="46"/>
+    <w:lsdException w:name="Grid Table 2 Accent 4" w:uiPriority="47"/>
+    <w:lsdException w:name="Grid Table 3 Accent 4" w:uiPriority="48"/>
+    <w:lsdException w:name="Grid Table 4 Accent 4" w:uiPriority="49"/>
+    <w:lsdException w:name="Grid Table 5 Dark Accent 4" w:uiPriority="50"/>
+    <w:lsdException w:name="Grid Table 6 Colorful Accent 4" w:uiPriority="51"/>
+    <w:lsdException w:name="Grid Table 7 Colorful Accent 4" w:uiPriority="52"/>
+    <w:lsdException w:name="Grid Table 1 Light Accent 5" w:uiPriority="46"/>
+    <w:lsdException w:name="Grid Table 2 Accent 5" w:uiPriority="47"/>
+    <w:lsdException w:name="Grid Table 3 Accent 5" w:uiPriority="48"/>
+    <w:lsdException w:name="Grid Table 4 Accent 5" w:uiPriority="49"/>
+    <w:lsdException w:name="Grid Table 5 Dark Accent 5" w:uiPriority="50"/>
+    <w:lsdException w:name="Grid Table 6 Colorful Accent 5" w:uiPriority="51"/>
+    <w:lsdException w:name="Grid Table 7 Colorful Accent 5" w:uiPriority="52"/>
+    <w:lsdException w:name="Grid Table 1 Light Accent 6" w:uiPriority="46"/>
+    <w:lsdException w:name="Grid Table 2 Accent 6" w:uiPriority="47"/>
+    <w:lsdException w:name="Grid Table 3 Accent 6" w:uiPriority="48"/>
+    <w:lsdException w:name="Grid Table 4 Accent 6" w:uiPriority="49"/>
+    <w:lsdException w:name="Grid Table 5 Dark Accent 6" w:uiPriority="50"/>
+    <w:lsdException w:name="Grid Table 6 Colorful Accent 6" w:uiPriority="51"/>
+    <w:lsdException w:name="Grid Table 7 Colorful Accent 6" w:uiPriority="52"/>
+    <w:lsdException w:name="List Table 1 Light" w:uiPriority="46"/>
+    <w:lsdException w:name="List Table 2" w:uiPriority="47"/>
+    <w:lsdException w:name="List Table 3" w:uiPriority="48"/>
+    <w:lsdException w:name="List Table 4" w:uiPriority="49"/>
+    <w:lsdException w:name="List Table 5 Dark" w:uiPriority="50"/>
+    <w:lsdException w:name="List Table 6 Colorful" w:uiPriority="51"/>
+    <w:lsdException w:name="List Table 7 Colorful" w:uiPriority="52"/>
+    <w:lsdException w:name="List Table 1 Light Accent 1" w:uiPriority="46"/>
+    <w:lsdException w:name="List Table 2 Accent 1" w:uiPriority="47"/>
+    <w:lsdException w:name="List Table 3 Accent 1" w:uiPriority="48"/>
+    <w:lsdException w:name="List Table 4 Accent 1" w:uiPriority="49"/>
+    <w:lsdException w:name="List Table 5 Dark Accent 1" w:uiPriority="50"/>
+    <w:lsdException w:name="List Table 6 Colorful Accent 1" w:uiPriority="51"/>
+    <w:lsdException w:name="List Table 7 Colorful Accent 1" w:uiPriority="52"/>
+    <w:lsdException w:name="List Table 1 Light Accent 2" w:uiPriority="46"/>
+    <w:lsdException w:name="List Table 2 Accent 2" w:uiPriority="47"/>
+    <w:lsdException w:name="List Table 3 Accent 2" w:uiPriority="48"/>
+    <w:lsdException w:name="List Table 4 Accent 2" w:uiPriority="49"/>
+    <w:lsdException w:name="List Table 5 Dark Accent 2" w:uiPriority="50"/>
+    <w:lsdException w:name="List Table 6 Colorful Accent 2" w:uiPriority="51"/>
+    <w:lsdException w:name="List Table 7 Colorful Accent 2" w:uiPriority="52"/>
+    <w:lsdException w:name="List Table 1 Light Accent 3" w:uiPriority="46"/>
+    <w:lsdException w:name="List Table 2 Accent 3" w:uiPriority="47"/>
+    <w:lsdException w:name="List Table 3 Accent 3" w:uiPriority="48"/>
+    <w:lsdException w:name="List Table 4 Accent 3" w:uiPriority="49"/>
+    <w:lsdException w:name="List Table 5 Dark Accent 3" w:uiPriority="50"/>
+    <w:lsdException w:name="List Table 6 Colorful Accent 3" w:uiPriority="51"/>
+    <w:lsdException w:name="List Table 7 Colorful Accent 3" w:uiPriority="52"/>
+    <w:lsdException w:name="List Table 1 Light Accent 4" w:uiPriority="46"/>
+    <w:lsdException w:name="List Table 2 Accent 4" w:uiPriority="47"/>
+    <w:lsdException w:name="List Table 3 Accent 4" w:uiPriority="48"/>
+    <w:lsdException w:name="List Table 4 Accent 4" w:uiPriority="49"/>
+    <w:lsdException w:name="List Table 5 Dark Accent 4" w:uiPriority="50"/>
+    <w:lsdException w:name="List Table 6 Colorful Accent 4" w:uiPriority="51"/>
+    <w:lsdException w:name="List Table 7 Colorful Accent 4" w:uiPriority="52"/>
+    <w:lsdException w:name="List Table 1 Light Accent 5" w:uiPriority="46"/>
+    <w:lsdException w:name="List Table 2 Accent 5" w:uiPriority="47"/>
+    <w:lsdException w:name="List Table 3 Accent 5" w:uiPriority="48"/>
+    <w:lsdException w:name="List Table 4 Accent 5" w:uiPriority="49"/>
+    <w:lsdException w:name="List Table 5 Dark Accent 5" w:uiPriority="50"/>
+    <w:lsdException w:name="List Table 6 Colorful Accent 5" w:uiPriority="51"/>
+    <w:lsdException w:name="List Table 7 Colorful Accent 5" w:uiPriority="52"/>
+    <w:lsdException w:name="List Table 1 Light Accent 6" w:uiPriority="46"/>
+    <w:lsdException w:name="List Table 2 Accent 6" w:uiPriority="47"/>
+    <w:lsdException w:name="List Table 3 Accent 6" w:uiPriority="48"/>
+    <w:lsdException w:name="List Table 4 Accent 6" w:uiPriority="49"/>
+    <w:lsdException w:name="List Table 5 Dark Accent 6" w:uiPriority="50"/>
+    <w:lsdException w:name="List Table 6 Colorful Accent 6" w:uiPriority="51"/>
+    <w:lsdException w:name="List Table 7 Colorful Accent 6" w:uiPriority="52"/>
   </w:latentStyles>
   <w:style w:type="paragraph" w:default="1" w:styleId="Normal">
     <w:name w:val="Normal"/>
@@ -1942,7 +2100,6 @@
     <w:uiPriority w:val="99"/>
     <w:semiHidden/>
     <w:unhideWhenUsed/>
-    <w:qFormat/>
     <w:tblPr>
       <w:tblInd w:w="0" w:type="dxa"/>
       <w:tblCellMar>
@@ -2254,6 +2411,17 @@
       <w:sz w:val="16"/>
       <w:szCs w:val="16"/>
       <w:lang w:val="en-US" w:bidi="ar-SA"/>
+    </w:rPr>
+  </w:style>
+  <w:style w:type="character" w:styleId="Hyperlink">
+    <w:name w:val="Hyperlink"/>
+    <w:basedOn w:val="DefaultParagraphFont"/>
+    <w:unhideWhenUsed/>
+    <w:qFormat/>
+    <w:rsid w:val="00BF1B96"/>
+    <w:rPr>
+      <w:color w:val="0563C1" w:themeColor="hyperlink"/>
+      <w:u w:val="single"/>
     </w:rPr>
   </w:style>
 </w:styles>

</xml_diff>